<commit_message>
tw 10 is added
</commit_message>
<xml_diff>
--- a/TW-009 (AQ & IQ ).docx
+++ b/TW-009 (AQ & IQ ).docx
@@ -31,19 +31,7 @@
         <w:rPr>
           <w:b/>
         </w:rPr>
-        <w:t xml:space="preserve"> in the path prop?</w:t>
-      </w:r>
-      <w:r>
-        <w:rPr>
-          <w:b/>
-        </w:rPr>
-        <w:t xml:space="preserve"> </w:t>
-      </w:r>
-      <w:r>
-        <w:rPr>
-          <w:b/>
-        </w:rPr>
-        <w:t>&lt;Route path="/:id" /&gt;</w:t>
+        <w:t xml:space="preserve"> in the path prop? &lt;Route path="/:id" /&gt;</w:t>
       </w:r>
     </w:p>
     <w:p>
@@ -56,6 +44,7 @@
       <w:r>
         <w:rPr>
           <w:noProof/>
+          <w:lang w:eastAsia="tr-TR"/>
         </w:rPr>
         <mc:AlternateContent>
           <mc:Choice Requires="wps">
@@ -310,6 +299,7 @@
         <w:rPr>
           <w:b/>
           <w:noProof/>
+          <w:lang w:eastAsia="tr-TR"/>
         </w:rPr>
         <mc:AlternateContent>
           <mc:Choice Requires="wps">
@@ -619,6 +609,7 @@
         <w:rPr>
           <w:b/>
           <w:noProof/>
+          <w:lang w:eastAsia="tr-TR"/>
         </w:rPr>
         <mc:AlternateContent>
           <mc:Choice Requires="wps">
@@ -768,10 +759,7 @@
       </w:r>
       <w:proofErr w:type="gramEnd"/>
       <w:r>
-        <w:t xml:space="preserve"> </w:t>
-      </w:r>
-      <w:r>
-        <w:t xml:space="preserve"> B. React.split </w:t>
+        <w:t xml:space="preserve">  B. React.split </w:t>
       </w:r>
       <w:r>
         <w:rPr>
@@ -780,13 +768,7 @@
         <w:t>C. React.lazy</w:t>
       </w:r>
       <w:r>
-        <w:t xml:space="preserve">  </w:t>
-      </w:r>
-      <w:r>
-        <w:t xml:space="preserve"> </w:t>
-      </w:r>
-      <w:r>
-        <w:t>D. React.falback</w:t>
+        <w:t xml:space="preserve">   D. React.falback</w:t>
       </w:r>
     </w:p>
     <w:p>
@@ -831,19 +813,7 @@
         <w:rPr>
           <w:highlight w:val="yellow"/>
         </w:rPr>
-        <w:t>B. It is a JavaScript library for styling React applications. It removes the mapping between styles and</w:t>
-      </w:r>
-      <w:r>
-        <w:rPr>
-          <w:highlight w:val="yellow"/>
-        </w:rPr>
-        <w:t xml:space="preserve"> </w:t>
-      </w:r>
-      <w:r>
-        <w:rPr>
-          <w:highlight w:val="yellow"/>
-        </w:rPr>
-        <w:t>components, and lets you write actual CSS augmented with JavaScript.</w:t>
+        <w:t>B. It is a JavaScript library for styling React applications. It removes the mapping between styles and components, and lets you write actual CSS augmented with JavaScript.</w:t>
       </w:r>
     </w:p>
     <w:p>
@@ -860,19 +830,7 @@
       </w:r>
       <w:proofErr w:type="gramEnd"/>
       <w:r>
-        <w:t xml:space="preserve"> file that is compiled. When compiled, it produces two outputs. One is CSS that is a</w:t>
-      </w:r>
-      <w:r>
-        <w:t xml:space="preserve"> </w:t>
-      </w:r>
-      <w:r>
-        <w:t>modified version of input CSS with the renamed class names. The other is a JavaScript object that maps the</w:t>
-      </w:r>
-      <w:r>
-        <w:t xml:space="preserve"> </w:t>
-      </w:r>
-      <w:r>
-        <w:t>original CSS name with the renamed name.</w:t>
+        <w:t xml:space="preserve"> file that is compiled. When compiled, it produces two outputs. One is CSS that is a modified version of input CSS with the renamed class names. The other is a JavaScript object that maps the original CSS name with the renamed name.</w:t>
       </w:r>
     </w:p>
     <w:p>
@@ -881,13 +839,15 @@
         <w:ind w:firstLine="0"/>
       </w:pPr>
       <w:r>
-        <w:t>D. It offers a different approach in which no CSS needs to be written to style an application. Instead, It uses</w:t>
-      </w:r>
-      <w:r>
-        <w:t xml:space="preserve"> </w:t>
-      </w:r>
-      <w:r>
-        <w:t>utility classes for each CSS property that you can use directly in your HTML or JSX.</w:t>
+        <w:t xml:space="preserve">D. It offers a different approach in which no CSS needs to be written to style an </w:t>
+      </w:r>
+      <w:bookmarkStart w:id="0" w:name="_GoBack"/>
+      <w:r>
+        <w:t>application</w:t>
+      </w:r>
+      <w:bookmarkEnd w:id="0"/>
+      <w:r>
+        <w:t>. Instead, It uses utility classes for each CSS property that you can use directly in your HTML or JSX.</w:t>
       </w:r>
     </w:p>
     <w:p>
@@ -898,6 +858,7 @@
       <w:r>
         <w:rPr>
           <w:noProof/>
+          <w:lang w:eastAsia="tr-TR"/>
         </w:rPr>
         <mc:AlternateContent>
           <mc:Choice Requires="wps">
@@ -1250,8 +1211,9 @@
           <w:szCs w:val="20"/>
           <w:highlight w:val="lightGray"/>
         </w:rPr>
-        <w:t>handleChange(e) {</w:t>
-      </w:r>
+        <w:t xml:space="preserve">handleChange(e) {  </w:t>
+      </w:r>
+      <w:proofErr w:type="gramStart"/>
       <w:r>
         <w:rPr>
           <w:rFonts w:ascii="Consolas" w:hAnsi="Consolas"/>
@@ -1260,8 +1222,9 @@
           <w:szCs w:val="20"/>
           <w:highlight w:val="lightGray"/>
         </w:rPr>
-        <w:t xml:space="preserve"> </w:t>
-      </w:r>
+        <w:t>this.setState</w:t>
+      </w:r>
+      <w:proofErr w:type="gramEnd"/>
       <w:r>
         <w:rPr>
           <w:rFonts w:ascii="Consolas" w:hAnsi="Consolas"/>
@@ -1270,20 +1233,18 @@
           <w:szCs w:val="20"/>
           <w:highlight w:val="lightGray"/>
         </w:rPr>
-        <w:t xml:space="preserve"> </w:t>
-      </w:r>
-      <w:proofErr w:type="gramStart"/>
+        <w:t xml:space="preserve">({ </w:t>
+      </w:r>
       <w:r>
         <w:rPr>
           <w:rFonts w:ascii="Consolas" w:hAnsi="Consolas"/>
           <w:i/>
           <w:sz w:val="20"/>
           <w:szCs w:val="20"/>
-          <w:highlight w:val="lightGray"/>
-        </w:rPr>
-        <w:t>this.setState</w:t>
-      </w:r>
-      <w:proofErr w:type="gramEnd"/>
+          <w:highlight w:val="cyan"/>
+        </w:rPr>
+        <w:t>[e</w:t>
+      </w:r>
       <w:r>
         <w:rPr>
           <w:rFonts w:ascii="Consolas" w:hAnsi="Consolas"/>
@@ -1292,7 +1253,7 @@
           <w:szCs w:val="20"/>
           <w:highlight w:val="lightGray"/>
         </w:rPr>
-        <w:t xml:space="preserve">({ </w:t>
+        <w:t>.target.id]: e.target.</w:t>
       </w:r>
       <w:r>
         <w:rPr>
@@ -1302,7 +1263,7 @@
           <w:szCs w:val="20"/>
           <w:highlight w:val="cyan"/>
         </w:rPr>
-        <w:t>[e</w:t>
+        <w:t>value</w:t>
       </w:r>
       <w:r>
         <w:rPr>
@@ -1312,37 +1273,7 @@
           <w:szCs w:val="20"/>
           <w:highlight w:val="lightGray"/>
         </w:rPr>
-        <w:t>.target.id]: e.target.</w:t>
-      </w:r>
-      <w:r>
-        <w:rPr>
-          <w:rFonts w:ascii="Consolas" w:hAnsi="Consolas"/>
-          <w:i/>
-          <w:sz w:val="20"/>
-          <w:szCs w:val="20"/>
-          <w:highlight w:val="cyan"/>
-        </w:rPr>
-        <w:t>value</w:t>
-      </w:r>
-      <w:r>
-        <w:rPr>
-          <w:rFonts w:ascii="Consolas" w:hAnsi="Consolas"/>
-          <w:i/>
-          <w:sz w:val="20"/>
-          <w:szCs w:val="20"/>
-          <w:highlight w:val="lightGray"/>
-        </w:rPr>
-        <w:t xml:space="preserve"> })</w:t>
-      </w:r>
-      <w:r>
-        <w:rPr>
-          <w:rFonts w:ascii="Consolas" w:hAnsi="Consolas"/>
-          <w:i/>
-          <w:sz w:val="20"/>
-          <w:szCs w:val="20"/>
-          <w:highlight w:val="lightGray"/>
-        </w:rPr>
-        <w:t xml:space="preserve"> }</w:t>
+        <w:t xml:space="preserve"> }) }</w:t>
       </w:r>
     </w:p>
     <w:p>
@@ -1842,16 +1773,6 @@
           <w:highlight w:val="lightGray"/>
         </w:rPr>
         <w:tab/>
-      </w:r>
-      <w:r>
-        <w:rPr>
-          <w:rFonts w:ascii="Consolas" w:hAnsi="Consolas"/>
-          <w:b/>
-          <w:i/>
-          <w:sz w:val="20"/>
-          <w:szCs w:val="20"/>
-          <w:highlight w:val="lightGray"/>
-        </w:rPr>
         <w:t>}</w:t>
       </w:r>
     </w:p>
@@ -1868,6 +1789,7 @@
       <w:r>
         <w:rPr>
           <w:noProof/>
+          <w:lang w:eastAsia="tr-TR"/>
         </w:rPr>
         <mc:AlternateContent>
           <mc:Choice Requires="wps">
@@ -2537,7 +2459,13 @@
         <w:ind w:left="992"/>
       </w:pPr>
       <w:r>
-        <w:t>D.Capitalize clock</w:t>
+        <w:t>D.</w:t>
+      </w:r>
+      <w:r>
+        <w:rPr>
+          <w:highlight w:val="yellow"/>
+        </w:rPr>
+        <w:t>Capitalize clock</w:t>
       </w:r>
     </w:p>
     <w:p>
@@ -2694,9 +2622,6 @@
         <w:ind w:left="992"/>
       </w:pPr>
       <w:r>
-        <w:rPr>
-          <w:highlight w:val="yellow"/>
-        </w:rPr>
         <w:t>B. useEffect(() =&gt; { setDone(true); }, []);</w:t>
       </w:r>
     </w:p>
@@ -2839,6 +2764,7 @@
       <w:r>
         <w:rPr>
           <w:noProof/>
+          <w:lang w:eastAsia="tr-TR"/>
         </w:rPr>
         <mc:AlternateContent>
           <mc:Choice Requires="wps">
@@ -3551,19 +3477,7 @@
           <w:b/>
         </w:rPr>
         <w:lastRenderedPageBreak/>
-        <w:t>What property do you need to add to the Suspense component in order to display a spinner or</w:t>
-      </w:r>
-      <w:r>
-        <w:rPr>
-          <w:b/>
-        </w:rPr>
-        <w:t xml:space="preserve"> </w:t>
-      </w:r>
-      <w:r>
-        <w:rPr>
-          <w:b/>
-        </w:rPr>
-        <w:t>loading state</w:t>
+        <w:t>What property do you need to add to the Suspense component in order to display a spinner or loading state</w:t>
       </w:r>
       <w:r>
         <w:t>?</w:t>
@@ -3579,6 +3493,7 @@
       <w:r>
         <w:rPr>
           <w:noProof/>
+          <w:lang w:eastAsia="tr-TR"/>
         </w:rPr>
         <mc:AlternateContent>
           <mc:Choice Requires="wps">
@@ -3865,50 +3780,20 @@
       </w:r>
       <w:proofErr w:type="gramStart"/>
       <w:r>
-        <w:t>lazy</w:t>
-      </w:r>
-      <w:r>
-        <w:t xml:space="preserve">   </w:t>
-      </w:r>
-      <w:r>
-        <w:t>B</w:t>
+        <w:t>lazy   B</w:t>
       </w:r>
       <w:proofErr w:type="gramEnd"/>
       <w:r>
-        <w:t xml:space="preserve">. </w:t>
-      </w:r>
-      <w:r>
-        <w:t>l</w:t>
-      </w:r>
-      <w:r>
-        <w:t>oading</w:t>
-      </w:r>
-      <w:r>
-        <w:t xml:space="preserve">  </w:t>
+        <w:t xml:space="preserve">. loading  </w:t>
       </w:r>
       <w:r>
         <w:rPr>
           <w:highlight w:val="yellow"/>
         </w:rPr>
-        <w:t xml:space="preserve">C. </w:t>
-      </w:r>
-      <w:r>
-        <w:rPr>
-          <w:highlight w:val="yellow"/>
-        </w:rPr>
-        <w:t>f</w:t>
-      </w:r>
-      <w:r>
-        <w:rPr>
-          <w:highlight w:val="yellow"/>
-        </w:rPr>
-        <w:t>allback</w:t>
-      </w:r>
-      <w:r>
-        <w:t xml:space="preserve">   </w:t>
-      </w:r>
-      <w:r>
-        <w:t xml:space="preserve">D. </w:t>
+        <w:t>C. fallback</w:t>
+      </w:r>
+      <w:r>
+        <w:t xml:space="preserve">   D. </w:t>
       </w:r>
       <w:r>
         <w:t>S</w:t>
@@ -4515,16 +4400,7 @@
           <w:sz w:val="16"/>
           <w:szCs w:val="16"/>
         </w:rPr>
-        <w:t>React</w:t>
-      </w:r>
-      <w:r>
-        <w:rPr>
-          <w:b/>
-          <w:color w:val="FF0000"/>
-          <w:sz w:val="16"/>
-          <w:szCs w:val="16"/>
-        </w:rPr>
-        <w:t xml:space="preserve"> Öğeleri:</w:t>
+        <w:t>React Öğeleri:</w:t>
       </w:r>
     </w:p>
     <w:p>
@@ -4727,16 +4603,7 @@
           <w:sz w:val="16"/>
           <w:szCs w:val="16"/>
         </w:rPr>
-        <w:t xml:space="preserve">React </w:t>
-      </w:r>
-      <w:r>
-        <w:rPr>
-          <w:b/>
-          <w:color w:val="FF0000"/>
-          <w:sz w:val="16"/>
-          <w:szCs w:val="16"/>
-        </w:rPr>
-        <w:t xml:space="preserve"> Bileşenleri</w:t>
+        <w:t>React  Bileşenleri</w:t>
       </w:r>
       <w:proofErr w:type="gramEnd"/>
       <w:r>
@@ -5236,19 +5103,7 @@
         <w:rPr>
           <w:b/>
         </w:rPr>
-        <w:t xml:space="preserve">2. </w:t>
-      </w:r>
-      <w:r>
-        <w:rPr>
-          <w:b/>
-        </w:rPr>
-        <w:t xml:space="preserve"> </w:t>
-      </w:r>
-      <w:r>
-        <w:rPr>
-          <w:b/>
-        </w:rPr>
-        <w:t>What is the difference between state and props?</w:t>
+        <w:t>2.  What is the difference between state and props?</w:t>
       </w:r>
     </w:p>
     <w:p>
@@ -6797,15 +6652,7 @@
           <w:sz w:val="20"/>
           <w:szCs w:val="20"/>
         </w:rPr>
-        <w:t>Updating</w:t>
-      </w:r>
-      <w:r>
-        <w:rPr>
-          <w:b/>
-          <w:sz w:val="20"/>
-          <w:szCs w:val="20"/>
-        </w:rPr>
-        <w:t>:</w:t>
+        <w:t>Updating:</w:t>
       </w:r>
     </w:p>
     <w:p>
@@ -7111,23 +6958,7 @@
           <w:szCs w:val="20"/>
         </w:rPr>
         <w:lastRenderedPageBreak/>
-        <w:t xml:space="preserve">5. </w:t>
-      </w:r>
-      <w:r>
-        <w:rPr>
-          <w:b/>
-          <w:sz w:val="20"/>
-          <w:szCs w:val="20"/>
-        </w:rPr>
-        <w:t xml:space="preserve"> </w:t>
-      </w:r>
-      <w:r>
-        <w:rPr>
-          <w:b/>
-          <w:sz w:val="20"/>
-          <w:szCs w:val="20"/>
-        </w:rPr>
-        <w:t>What is React Router?</w:t>
+        <w:t>5.  What is React Router?</w:t>
       </w:r>
       <w:r>
         <w:rPr>
@@ -7168,17 +6999,7 @@
           <w:sz w:val="20"/>
           <w:szCs w:val="20"/>
         </w:rPr>
-        <w:t>React Router, navigasyon bileşenlerinin bir seçimidir ve esas olarak C#Bot istemci tarafında sayfa yönlendirmeyi işlemek için kullanılır. Kullanıcı her gezindiğinde yenilenmeyen, navigasyonlu tek sayfalık bir web uygulaması ol</w:t>
-      </w:r>
-      <w:bookmarkStart w:id="0" w:name="_GoBack"/>
-      <w:bookmarkEnd w:id="0"/>
-      <w:r>
-        <w:rPr>
-          <w:color w:val="FF0000"/>
-          <w:sz w:val="20"/>
-          <w:szCs w:val="20"/>
-        </w:rPr>
-        <w:t>uşturmamıza olanak tanır.</w:t>
+        <w:t>React Router, navigasyon bileşenlerinin bir seçimidir ve esas olarak C#Bot istemci tarafında sayfa yönlendirmeyi işlemek için kullanılır. Kullanıcı her gezindiğinde yenilenmeyen, navigasyonlu tek sayfalık bir web uygulaması oluşturmamıza olanak tanır.</w:t>
       </w:r>
     </w:p>
     <w:sectPr>

</xml_diff>